<commit_message>
core: new portfolio method, qforts: WIP
</commit_message>
<xml_diff>
--- a/qforts/docs/qforts.docx
+++ b/qforts/docs/qforts.docx
@@ -71,7 +71,6 @@
           <w:docPartUnique/>
         </w:docPartObj>
       </w:sdtPr>
-      <w:sdtEndPr/>
       <w:sdtContent>
         <w:p>
           <w:pPr>
@@ -102,7 +101,7 @@
           <w:r>
             <w:fldChar w:fldCharType="separate"/>
           </w:r>
-          <w:hyperlink w:anchor="_Toc479784837" w:history="1">
+          <w:hyperlink w:anchor="_Toc480038081" w:history="1">
             <w:r>
               <w:rPr>
                 <w:rStyle w:val="a9"/>
@@ -129,7 +128,7 @@
                 <w:noProof/>
                 <w:webHidden/>
               </w:rPr>
-              <w:instrText xml:space="preserve"> PAGEREF _Toc479784837 \h </w:instrText>
+              <w:instrText xml:space="preserve"> PAGEREF _Toc480038081 \h </w:instrText>
             </w:r>
             <w:r>
               <w:rPr>
@@ -172,7 +171,7 @@
               <w:lang w:eastAsia="ru-RU"/>
             </w:rPr>
           </w:pPr>
-          <w:hyperlink w:anchor="_Toc479784838" w:history="1">
+          <w:hyperlink w:anchor="_Toc480038082" w:history="1">
             <w:r>
               <w:rPr>
                 <w:rStyle w:val="a9"/>
@@ -199,7 +198,7 @@
                 <w:noProof/>
                 <w:webHidden/>
               </w:rPr>
-              <w:instrText xml:space="preserve"> PAGEREF _Toc479784838 \h </w:instrText>
+              <w:instrText xml:space="preserve"> PAGEREF _Toc480038082 \h </w:instrText>
             </w:r>
             <w:r>
               <w:rPr>
@@ -242,7 +241,7 @@
               <w:lang w:eastAsia="ru-RU"/>
             </w:rPr>
           </w:pPr>
-          <w:hyperlink w:anchor="_Toc479784839" w:history="1">
+          <w:hyperlink w:anchor="_Toc480038083" w:history="1">
             <w:r>
               <w:rPr>
                 <w:rStyle w:val="a9"/>
@@ -269,7 +268,7 @@
                 <w:noProof/>
                 <w:webHidden/>
               </w:rPr>
-              <w:instrText xml:space="preserve"> PAGEREF _Toc479784839 \h </w:instrText>
+              <w:instrText xml:space="preserve"> PAGEREF _Toc480038083 \h </w:instrText>
             </w:r>
             <w:r>
               <w:rPr>
@@ -312,7 +311,7 @@
               <w:lang w:eastAsia="ru-RU"/>
             </w:rPr>
           </w:pPr>
-          <w:hyperlink w:anchor="_Toc479784840" w:history="1">
+          <w:hyperlink w:anchor="_Toc480038084" w:history="1">
             <w:r>
               <w:rPr>
                 <w:rStyle w:val="a9"/>
@@ -339,7 +338,7 @@
                 <w:noProof/>
                 <w:webHidden/>
               </w:rPr>
-              <w:instrText xml:space="preserve"> PAGEREF _Toc479784840 \h </w:instrText>
+              <w:instrText xml:space="preserve"> PAGEREF _Toc480038084 \h </w:instrText>
             </w:r>
             <w:r>
               <w:rPr>
@@ -382,7 +381,7 @@
               <w:lang w:eastAsia="ru-RU"/>
             </w:rPr>
           </w:pPr>
-          <w:hyperlink w:anchor="_Toc479784841" w:history="1">
+          <w:hyperlink w:anchor="_Toc480038085" w:history="1">
             <w:r>
               <w:rPr>
                 <w:rStyle w:val="a9"/>
@@ -409,7 +408,7 @@
                 <w:noProof/>
                 <w:webHidden/>
               </w:rPr>
-              <w:instrText xml:space="preserve"> PAGEREF _Toc479784841 \h </w:instrText>
+              <w:instrText xml:space="preserve"> PAGEREF _Toc480038085 \h </w:instrText>
             </w:r>
             <w:r>
               <w:rPr>
@@ -452,7 +451,7 @@
               <w:lang w:eastAsia="ru-RU"/>
             </w:rPr>
           </w:pPr>
-          <w:hyperlink w:anchor="_Toc479784842" w:history="1">
+          <w:hyperlink w:anchor="_Toc480038086" w:history="1">
             <w:r>
               <w:rPr>
                 <w:rStyle w:val="a9"/>
@@ -479,7 +478,7 @@
                 <w:noProof/>
                 <w:webHidden/>
               </w:rPr>
-              <w:instrText xml:space="preserve"> PAGEREF _Toc479784842 \h </w:instrText>
+              <w:instrText xml:space="preserve"> PAGEREF _Toc480038086 \h </w:instrText>
             </w:r>
             <w:r>
               <w:rPr>
@@ -522,7 +521,7 @@
               <w:lang w:eastAsia="ru-RU"/>
             </w:rPr>
           </w:pPr>
-          <w:hyperlink w:anchor="_Toc479784843" w:history="1">
+          <w:hyperlink w:anchor="_Toc480038087" w:history="1">
             <w:r>
               <w:rPr>
                 <w:rStyle w:val="a9"/>
@@ -549,7 +548,7 @@
                 <w:noProof/>
                 <w:webHidden/>
               </w:rPr>
-              <w:instrText xml:space="preserve"> PAGEREF _Toc479784843 \h </w:instrText>
+              <w:instrText xml:space="preserve"> PAGEREF _Toc480038087 \h </w:instrText>
             </w:r>
             <w:r>
               <w:rPr>
@@ -592,7 +591,7 @@
               <w:lang w:eastAsia="ru-RU"/>
             </w:rPr>
           </w:pPr>
-          <w:hyperlink w:anchor="_Toc479784844" w:history="1">
+          <w:hyperlink w:anchor="_Toc480038088" w:history="1">
             <w:r>
               <w:rPr>
                 <w:rStyle w:val="a9"/>
@@ -619,7 +618,7 @@
                 <w:noProof/>
                 <w:webHidden/>
               </w:rPr>
-              <w:instrText xml:space="preserve"> PAGEREF _Toc479784844 \h </w:instrText>
+              <w:instrText xml:space="preserve"> PAGEREF _Toc480038088 \h </w:instrText>
             </w:r>
             <w:r>
               <w:rPr>
@@ -662,7 +661,7 @@
               <w:lang w:eastAsia="ru-RU"/>
             </w:rPr>
           </w:pPr>
-          <w:hyperlink w:anchor="_Toc479784845" w:history="1">
+          <w:hyperlink w:anchor="_Toc480038089" w:history="1">
             <w:r>
               <w:rPr>
                 <w:rStyle w:val="a9"/>
@@ -689,7 +688,7 @@
                 <w:noProof/>
                 <w:webHidden/>
               </w:rPr>
-              <w:instrText xml:space="preserve"> PAGEREF _Toc479784845 \h </w:instrText>
+              <w:instrText xml:space="preserve"> PAGEREF _Toc480038089 \h </w:instrText>
             </w:r>
             <w:r>
               <w:rPr>
@@ -732,7 +731,7 @@
               <w:lang w:eastAsia="ru-RU"/>
             </w:rPr>
           </w:pPr>
-          <w:hyperlink w:anchor="_Toc479784846" w:history="1">
+          <w:hyperlink w:anchor="_Toc480038090" w:history="1">
             <w:r>
               <w:rPr>
                 <w:rStyle w:val="a9"/>
@@ -759,7 +758,7 @@
                 <w:noProof/>
                 <w:webHidden/>
               </w:rPr>
-              <w:instrText xml:space="preserve"> PAGEREF _Toc479784846 \h </w:instrText>
+              <w:instrText xml:space="preserve"> PAGEREF _Toc480038090 \h </w:instrText>
             </w:r>
             <w:r>
               <w:rPr>
@@ -802,7 +801,7 @@
               <w:lang w:eastAsia="ru-RU"/>
             </w:rPr>
           </w:pPr>
-          <w:hyperlink w:anchor="_Toc479784847" w:history="1">
+          <w:hyperlink w:anchor="_Toc480038091" w:history="1">
             <w:r>
               <w:rPr>
                 <w:rStyle w:val="a9"/>
@@ -829,7 +828,7 @@
                 <w:noProof/>
                 <w:webHidden/>
               </w:rPr>
-              <w:instrText xml:space="preserve"> PAGEREF _Toc479784847 \h </w:instrText>
+              <w:instrText xml:space="preserve"> PAGEREF _Toc480038091 \h </w:instrText>
             </w:r>
             <w:r>
               <w:rPr>
@@ -872,7 +871,7 @@
               <w:lang w:eastAsia="ru-RU"/>
             </w:rPr>
           </w:pPr>
-          <w:hyperlink w:anchor="_Toc479784848" w:history="1">
+          <w:hyperlink w:anchor="_Toc480038092" w:history="1">
             <w:r>
               <w:rPr>
                 <w:rStyle w:val="a9"/>
@@ -899,7 +898,7 @@
                 <w:noProof/>
                 <w:webHidden/>
               </w:rPr>
-              <w:instrText xml:space="preserve"> PAGEREF _Toc479784848 \h </w:instrText>
+              <w:instrText xml:space="preserve"> PAGEREF _Toc480038092 \h </w:instrText>
             </w:r>
             <w:r>
               <w:rPr>
@@ -942,7 +941,7 @@
               <w:lang w:eastAsia="ru-RU"/>
             </w:rPr>
           </w:pPr>
-          <w:hyperlink w:anchor="_Toc479784849" w:history="1">
+          <w:hyperlink w:anchor="_Toc480038093" w:history="1">
             <w:r>
               <w:rPr>
                 <w:rStyle w:val="a9"/>
@@ -969,7 +968,7 @@
                 <w:noProof/>
                 <w:webHidden/>
               </w:rPr>
-              <w:instrText xml:space="preserve"> PAGEREF _Toc479784849 \h </w:instrText>
+              <w:instrText xml:space="preserve"> PAGEREF _Toc480038093 \h </w:instrText>
             </w:r>
             <w:r>
               <w:rPr>
@@ -1012,7 +1011,7 @@
               <w:lang w:eastAsia="ru-RU"/>
             </w:rPr>
           </w:pPr>
-          <w:hyperlink w:anchor="_Toc479784850" w:history="1">
+          <w:hyperlink w:anchor="_Toc480038094" w:history="1">
             <w:r>
               <w:rPr>
                 <w:rStyle w:val="a9"/>
@@ -1039,7 +1038,7 @@
                 <w:noProof/>
                 <w:webHidden/>
               </w:rPr>
-              <w:instrText xml:space="preserve"> PAGEREF _Toc479784850 \h </w:instrText>
+              <w:instrText xml:space="preserve"> PAGEREF _Toc480038094 \h </w:instrText>
             </w:r>
             <w:r>
               <w:rPr>
@@ -1082,7 +1081,7 @@
               <w:lang w:eastAsia="ru-RU"/>
             </w:rPr>
           </w:pPr>
-          <w:hyperlink w:anchor="_Toc479784851" w:history="1">
+          <w:hyperlink w:anchor="_Toc480038095" w:history="1">
             <w:r>
               <w:rPr>
                 <w:rStyle w:val="a9"/>
@@ -1109,7 +1108,7 @@
                 <w:noProof/>
                 <w:webHidden/>
               </w:rPr>
-              <w:instrText xml:space="preserve"> PAGEREF _Toc479784851 \h </w:instrText>
+              <w:instrText xml:space="preserve"> PAGEREF _Toc480038095 \h </w:instrText>
             </w:r>
             <w:r>
               <w:rPr>
@@ -1152,7 +1151,7 @@
               <w:lang w:eastAsia="ru-RU"/>
             </w:rPr>
           </w:pPr>
-          <w:hyperlink w:anchor="_Toc479784852" w:history="1">
+          <w:hyperlink w:anchor="_Toc480038096" w:history="1">
             <w:r>
               <w:rPr>
                 <w:rStyle w:val="a9"/>
@@ -1179,7 +1178,7 @@
                 <w:noProof/>
                 <w:webHidden/>
               </w:rPr>
-              <w:instrText xml:space="preserve"> PAGEREF _Toc479784852 \h </w:instrText>
+              <w:instrText xml:space="preserve"> PAGEREF _Toc480038096 \h </w:instrText>
             </w:r>
             <w:r>
               <w:rPr>
@@ -1222,7 +1221,7 @@
               <w:lang w:eastAsia="ru-RU"/>
             </w:rPr>
           </w:pPr>
-          <w:hyperlink w:anchor="_Toc479784853" w:history="1">
+          <w:hyperlink w:anchor="_Toc480038097" w:history="1">
             <w:r>
               <w:rPr>
                 <w:rStyle w:val="a9"/>
@@ -1249,7 +1248,7 @@
                 <w:noProof/>
                 <w:webHidden/>
               </w:rPr>
-              <w:instrText xml:space="preserve"> PAGEREF _Toc479784853 \h </w:instrText>
+              <w:instrText xml:space="preserve"> PAGEREF _Toc480038097 \h </w:instrText>
             </w:r>
             <w:r>
               <w:rPr>
@@ -1292,7 +1291,7 @@
               <w:lang w:eastAsia="ru-RU"/>
             </w:rPr>
           </w:pPr>
-          <w:hyperlink w:anchor="_Toc479784854" w:history="1">
+          <w:hyperlink w:anchor="_Toc480038098" w:history="1">
             <w:r>
               <w:rPr>
                 <w:rStyle w:val="a9"/>
@@ -1319,7 +1318,7 @@
                 <w:noProof/>
                 <w:webHidden/>
               </w:rPr>
-              <w:instrText xml:space="preserve"> PAGEREF _Toc479784854 \h </w:instrText>
+              <w:instrText xml:space="preserve"> PAGEREF _Toc480038098 \h </w:instrText>
             </w:r>
             <w:r>
               <w:rPr>
@@ -1362,7 +1361,7 @@
               <w:lang w:eastAsia="ru-RU"/>
             </w:rPr>
           </w:pPr>
-          <w:hyperlink w:anchor="_Toc479784855" w:history="1">
+          <w:hyperlink w:anchor="_Toc480038099" w:history="1">
             <w:r>
               <w:rPr>
                 <w:rStyle w:val="a9"/>
@@ -1389,7 +1388,7 @@
                 <w:noProof/>
                 <w:webHidden/>
               </w:rPr>
-              <w:instrText xml:space="preserve"> PAGEREF _Toc479784855 \h </w:instrText>
+              <w:instrText xml:space="preserve"> PAGEREF _Toc480038099 \h </w:instrText>
             </w:r>
             <w:r>
               <w:rPr>
@@ -1432,7 +1431,7 @@
               <w:lang w:eastAsia="ru-RU"/>
             </w:rPr>
           </w:pPr>
-          <w:hyperlink w:anchor="_Toc479784856" w:history="1">
+          <w:hyperlink w:anchor="_Toc480038100" w:history="1">
             <w:r>
               <w:rPr>
                 <w:rStyle w:val="a9"/>
@@ -1459,7 +1458,7 @@
                 <w:noProof/>
                 <w:webHidden/>
               </w:rPr>
-              <w:instrText xml:space="preserve"> PAGEREF _Toc479784856 \h </w:instrText>
+              <w:instrText xml:space="preserve"> PAGEREF _Toc480038100 \h </w:instrText>
             </w:r>
             <w:r>
               <w:rPr>
@@ -1502,7 +1501,7 @@
               <w:lang w:eastAsia="ru-RU"/>
             </w:rPr>
           </w:pPr>
-          <w:hyperlink w:anchor="_Toc479784857" w:history="1">
+          <w:hyperlink w:anchor="_Toc480038101" w:history="1">
             <w:r>
               <w:rPr>
                 <w:rStyle w:val="a9"/>
@@ -1529,7 +1528,7 @@
                 <w:noProof/>
                 <w:webHidden/>
               </w:rPr>
-              <w:instrText xml:space="preserve"> PAGEREF _Toc479784857 \h </w:instrText>
+              <w:instrText xml:space="preserve"> PAGEREF _Toc480038101 \h </w:instrText>
             </w:r>
             <w:r>
               <w:rPr>
@@ -1572,7 +1571,7 @@
               <w:lang w:eastAsia="ru-RU"/>
             </w:rPr>
           </w:pPr>
-          <w:hyperlink w:anchor="_Toc479784858" w:history="1">
+          <w:hyperlink w:anchor="_Toc480038102" w:history="1">
             <w:r>
               <w:rPr>
                 <w:rStyle w:val="a9"/>
@@ -1599,7 +1598,7 @@
                 <w:noProof/>
                 <w:webHidden/>
               </w:rPr>
-              <w:instrText xml:space="preserve"> PAGEREF _Toc479784858 \h </w:instrText>
+              <w:instrText xml:space="preserve"> PAGEREF _Toc480038102 \h </w:instrText>
             </w:r>
             <w:r>
               <w:rPr>
@@ -1642,7 +1641,7 @@
               <w:lang w:eastAsia="ru-RU"/>
             </w:rPr>
           </w:pPr>
-          <w:hyperlink w:anchor="_Toc479784859" w:history="1">
+          <w:hyperlink w:anchor="_Toc480038103" w:history="1">
             <w:r>
               <w:rPr>
                 <w:rStyle w:val="a9"/>
@@ -1669,7 +1668,7 @@
                 <w:noProof/>
                 <w:webHidden/>
               </w:rPr>
-              <w:instrText xml:space="preserve"> PAGEREF _Toc479784859 \h </w:instrText>
+              <w:instrText xml:space="preserve"> PAGEREF _Toc480038103 \h </w:instrText>
             </w:r>
             <w:r>
               <w:rPr>
@@ -1712,7 +1711,7 @@
               <w:lang w:eastAsia="ru-RU"/>
             </w:rPr>
           </w:pPr>
-          <w:hyperlink w:anchor="_Toc479784860" w:history="1">
+          <w:hyperlink w:anchor="_Toc480038104" w:history="1">
             <w:r>
               <w:rPr>
                 <w:rStyle w:val="a9"/>
@@ -1739,7 +1738,7 @@
                 <w:noProof/>
                 <w:webHidden/>
               </w:rPr>
-              <w:instrText xml:space="preserve"> PAGEREF _Toc479784860 \h </w:instrText>
+              <w:instrText xml:space="preserve"> PAGEREF _Toc480038104 \h </w:instrText>
             </w:r>
             <w:r>
               <w:rPr>
@@ -1782,7 +1781,7 @@
               <w:lang w:eastAsia="ru-RU"/>
             </w:rPr>
           </w:pPr>
-          <w:hyperlink w:anchor="_Toc479784861" w:history="1">
+          <w:hyperlink w:anchor="_Toc480038105" w:history="1">
             <w:r>
               <w:rPr>
                 <w:rStyle w:val="a9"/>
@@ -1809,7 +1808,7 @@
                 <w:noProof/>
                 <w:webHidden/>
               </w:rPr>
-              <w:instrText xml:space="preserve"> PAGEREF _Toc479784861 \h </w:instrText>
+              <w:instrText xml:space="preserve"> PAGEREF _Toc480038105 \h </w:instrText>
             </w:r>
             <w:r>
               <w:rPr>
@@ -1852,7 +1851,7 @@
               <w:lang w:eastAsia="ru-RU"/>
             </w:rPr>
           </w:pPr>
-          <w:hyperlink w:anchor="_Toc479784862" w:history="1">
+          <w:hyperlink w:anchor="_Toc480038106" w:history="1">
             <w:r>
               <w:rPr>
                 <w:rStyle w:val="a9"/>
@@ -1879,7 +1878,7 @@
                 <w:noProof/>
                 <w:webHidden/>
               </w:rPr>
-              <w:instrText xml:space="preserve"> PAGEREF _Toc479784862 \h </w:instrText>
+              <w:instrText xml:space="preserve"> PAGEREF _Toc480038106 \h </w:instrText>
             </w:r>
             <w:r>
               <w:rPr>
@@ -1922,7 +1921,7 @@
               <w:lang w:eastAsia="ru-RU"/>
             </w:rPr>
           </w:pPr>
-          <w:hyperlink w:anchor="_Toc479784863" w:history="1">
+          <w:hyperlink w:anchor="_Toc480038107" w:history="1">
             <w:r>
               <w:rPr>
                 <w:rStyle w:val="a9"/>
@@ -1949,7 +1948,7 @@
                 <w:noProof/>
                 <w:webHidden/>
               </w:rPr>
-              <w:instrText xml:space="preserve"> PAGEREF _Toc479784863 \h </w:instrText>
+              <w:instrText xml:space="preserve"> PAGEREF _Toc480038107 \h </w:instrText>
             </w:r>
             <w:r>
               <w:rPr>
@@ -1992,7 +1991,7 @@
               <w:lang w:eastAsia="ru-RU"/>
             </w:rPr>
           </w:pPr>
-          <w:hyperlink w:anchor="_Toc479784864" w:history="1">
+          <w:hyperlink w:anchor="_Toc480038108" w:history="1">
             <w:r>
               <w:rPr>
                 <w:rStyle w:val="a9"/>
@@ -2019,7 +2018,7 @@
                 <w:noProof/>
                 <w:webHidden/>
               </w:rPr>
-              <w:instrText xml:space="preserve"> PAGEREF _Toc479784864 \h </w:instrText>
+              <w:instrText xml:space="preserve"> PAGEREF _Toc480038108 \h </w:instrText>
             </w:r>
             <w:r>
               <w:rPr>
@@ -2062,7 +2061,7 @@
               <w:lang w:eastAsia="ru-RU"/>
             </w:rPr>
           </w:pPr>
-          <w:hyperlink w:anchor="_Toc479784865" w:history="1">
+          <w:hyperlink w:anchor="_Toc480038109" w:history="1">
             <w:r>
               <w:rPr>
                 <w:rStyle w:val="a9"/>
@@ -2089,7 +2088,7 @@
                 <w:noProof/>
                 <w:webHidden/>
               </w:rPr>
-              <w:instrText xml:space="preserve"> PAGEREF _Toc479784865 \h </w:instrText>
+              <w:instrText xml:space="preserve"> PAGEREF _Toc480038109 \h </w:instrText>
             </w:r>
             <w:r>
               <w:rPr>
@@ -2132,7 +2131,7 @@
               <w:lang w:eastAsia="ru-RU"/>
             </w:rPr>
           </w:pPr>
-          <w:hyperlink w:anchor="_Toc479784866" w:history="1">
+          <w:hyperlink w:anchor="_Toc480038110" w:history="1">
             <w:r>
               <w:rPr>
                 <w:rStyle w:val="a9"/>
@@ -2159,7 +2158,7 @@
                 <w:noProof/>
                 <w:webHidden/>
               </w:rPr>
-              <w:instrText xml:space="preserve"> PAGEREF _Toc479784866 \h </w:instrText>
+              <w:instrText xml:space="preserve"> PAGEREF _Toc480038110 \h </w:instrText>
             </w:r>
             <w:r>
               <w:rPr>
@@ -2202,7 +2201,7 @@
               <w:lang w:eastAsia="ru-RU"/>
             </w:rPr>
           </w:pPr>
-          <w:hyperlink w:anchor="_Toc479784867" w:history="1">
+          <w:hyperlink w:anchor="_Toc480038111" w:history="1">
             <w:r>
               <w:rPr>
                 <w:rStyle w:val="a9"/>
@@ -2229,7 +2228,7 @@
                 <w:noProof/>
                 <w:webHidden/>
               </w:rPr>
-              <w:instrText xml:space="preserve"> PAGEREF _Toc479784867 \h </w:instrText>
+              <w:instrText xml:space="preserve"> PAGEREF _Toc480038111 \h </w:instrText>
             </w:r>
             <w:r>
               <w:rPr>
@@ -2272,7 +2271,7 @@
               <w:lang w:eastAsia="ru-RU"/>
             </w:rPr>
           </w:pPr>
-          <w:hyperlink w:anchor="_Toc479784868" w:history="1">
+          <w:hyperlink w:anchor="_Toc480038112" w:history="1">
             <w:r>
               <w:rPr>
                 <w:rStyle w:val="a9"/>
@@ -2299,7 +2298,7 @@
                 <w:noProof/>
                 <w:webHidden/>
               </w:rPr>
-              <w:instrText xml:space="preserve"> PAGEREF _Toc479784868 \h </w:instrText>
+              <w:instrText xml:space="preserve"> PAGEREF _Toc480038112 \h </w:instrText>
             </w:r>
             <w:r>
               <w:rPr>
@@ -2342,7 +2341,7 @@
               <w:lang w:eastAsia="ru-RU"/>
             </w:rPr>
           </w:pPr>
-          <w:hyperlink w:anchor="_Toc479784869" w:history="1">
+          <w:hyperlink w:anchor="_Toc480038113" w:history="1">
             <w:r>
               <w:rPr>
                 <w:rStyle w:val="a9"/>
@@ -2369,7 +2368,7 @@
                 <w:noProof/>
                 <w:webHidden/>
               </w:rPr>
-              <w:instrText xml:space="preserve"> PAGEREF _Toc479784869 \h </w:instrText>
+              <w:instrText xml:space="preserve"> PAGEREF _Toc480038113 \h </w:instrText>
             </w:r>
             <w:r>
               <w:rPr>
@@ -2412,7 +2411,7 @@
               <w:lang w:eastAsia="ru-RU"/>
             </w:rPr>
           </w:pPr>
-          <w:hyperlink w:anchor="_Toc479784870" w:history="1">
+          <w:hyperlink w:anchor="_Toc480038114" w:history="1">
             <w:r>
               <w:rPr>
                 <w:rStyle w:val="a9"/>
@@ -2439,7 +2438,7 @@
                 <w:noProof/>
                 <w:webHidden/>
               </w:rPr>
-              <w:instrText xml:space="preserve"> PAGEREF _Toc479784870 \h </w:instrText>
+              <w:instrText xml:space="preserve"> PAGEREF _Toc480038114 \h </w:instrText>
             </w:r>
             <w:r>
               <w:rPr>
@@ -2482,7 +2481,7 @@
               <w:lang w:eastAsia="ru-RU"/>
             </w:rPr>
           </w:pPr>
-          <w:hyperlink w:anchor="_Toc479784871" w:history="1">
+          <w:hyperlink w:anchor="_Toc480038115" w:history="1">
             <w:r>
               <w:rPr>
                 <w:rStyle w:val="a9"/>
@@ -2509,7 +2508,7 @@
                 <w:noProof/>
                 <w:webHidden/>
               </w:rPr>
-              <w:instrText xml:space="preserve"> PAGEREF _Toc479784871 \h </w:instrText>
+              <w:instrText xml:space="preserve"> PAGEREF _Toc480038115 \h </w:instrText>
             </w:r>
             <w:r>
               <w:rPr>
@@ -2552,7 +2551,7 @@
               <w:lang w:eastAsia="ru-RU"/>
             </w:rPr>
           </w:pPr>
-          <w:hyperlink w:anchor="_Toc479784872" w:history="1">
+          <w:hyperlink w:anchor="_Toc480038116" w:history="1">
             <w:r>
               <w:rPr>
                 <w:rStyle w:val="a9"/>
@@ -2579,7 +2578,7 @@
                 <w:noProof/>
                 <w:webHidden/>
               </w:rPr>
-              <w:instrText xml:space="preserve"> PAGEREF _Toc479784872 \h </w:instrText>
+              <w:instrText xml:space="preserve"> PAGEREF _Toc480038116 \h </w:instrText>
             </w:r>
             <w:r>
               <w:rPr>
@@ -2622,7 +2621,7 @@
               <w:lang w:eastAsia="ru-RU"/>
             </w:rPr>
           </w:pPr>
-          <w:hyperlink w:anchor="_Toc479784873" w:history="1">
+          <w:hyperlink w:anchor="_Toc480038117" w:history="1">
             <w:r>
               <w:rPr>
                 <w:rStyle w:val="a9"/>
@@ -2649,7 +2648,7 @@
                 <w:noProof/>
                 <w:webHidden/>
               </w:rPr>
-              <w:instrText xml:space="preserve"> PAGEREF _Toc479784873 \h </w:instrText>
+              <w:instrText xml:space="preserve"> PAGEREF _Toc480038117 \h </w:instrText>
             </w:r>
             <w:r>
               <w:rPr>
@@ -2692,7 +2691,7 @@
               <w:lang w:eastAsia="ru-RU"/>
             </w:rPr>
           </w:pPr>
-          <w:hyperlink w:anchor="_Toc479784874" w:history="1">
+          <w:hyperlink w:anchor="_Toc480038118" w:history="1">
             <w:r>
               <w:rPr>
                 <w:rStyle w:val="a9"/>
@@ -2719,7 +2718,7 @@
                 <w:noProof/>
                 <w:webHidden/>
               </w:rPr>
-              <w:instrText xml:space="preserve"> PAGEREF _Toc479784874 \h </w:instrText>
+              <w:instrText xml:space="preserve"> PAGEREF _Toc480038118 \h </w:instrText>
             </w:r>
             <w:r>
               <w:rPr>
@@ -2762,7 +2761,7 @@
               <w:lang w:eastAsia="ru-RU"/>
             </w:rPr>
           </w:pPr>
-          <w:hyperlink w:anchor="_Toc479784875" w:history="1">
+          <w:hyperlink w:anchor="_Toc480038119" w:history="1">
             <w:r>
               <w:rPr>
                 <w:rStyle w:val="a9"/>
@@ -2789,7 +2788,7 @@
                 <w:noProof/>
                 <w:webHidden/>
               </w:rPr>
-              <w:instrText xml:space="preserve"> PAGEREF _Toc479784875 \h </w:instrText>
+              <w:instrText xml:space="preserve"> PAGEREF _Toc480038119 \h </w:instrText>
             </w:r>
             <w:r>
               <w:rPr>
@@ -2832,7 +2831,7 @@
               <w:lang w:eastAsia="ru-RU"/>
             </w:rPr>
           </w:pPr>
-          <w:hyperlink w:anchor="_Toc479784876" w:history="1">
+          <w:hyperlink w:anchor="_Toc480038120" w:history="1">
             <w:r>
               <w:rPr>
                 <w:rStyle w:val="a9"/>
@@ -2859,7 +2858,7 @@
                 <w:noProof/>
                 <w:webHidden/>
               </w:rPr>
-              <w:instrText xml:space="preserve"> PAGEREF _Toc479784876 \h </w:instrText>
+              <w:instrText xml:space="preserve"> PAGEREF _Toc480038120 \h </w:instrText>
             </w:r>
             <w:r>
               <w:rPr>
@@ -2902,7 +2901,7 @@
               <w:lang w:eastAsia="ru-RU"/>
             </w:rPr>
           </w:pPr>
-          <w:hyperlink w:anchor="_Toc479784877" w:history="1">
+          <w:hyperlink w:anchor="_Toc480038121" w:history="1">
             <w:r>
               <w:rPr>
                 <w:rStyle w:val="a9"/>
@@ -2929,7 +2928,7 @@
                 <w:noProof/>
                 <w:webHidden/>
               </w:rPr>
-              <w:instrText xml:space="preserve"> PAGEREF _Toc479784877 \h </w:instrText>
+              <w:instrText xml:space="preserve"> PAGEREF _Toc480038121 \h </w:instrText>
             </w:r>
             <w:r>
               <w:rPr>
@@ -2972,7 +2971,7 @@
               <w:lang w:eastAsia="ru-RU"/>
             </w:rPr>
           </w:pPr>
-          <w:hyperlink w:anchor="_Toc479784878" w:history="1">
+          <w:hyperlink w:anchor="_Toc480038122" w:history="1">
             <w:r>
               <w:rPr>
                 <w:rStyle w:val="a9"/>
@@ -2999,7 +2998,7 @@
                 <w:noProof/>
                 <w:webHidden/>
               </w:rPr>
-              <w:instrText xml:space="preserve"> PAGEREF _Toc479784878 \h </w:instrText>
+              <w:instrText xml:space="preserve"> PAGEREF _Toc480038122 \h </w:instrText>
             </w:r>
             <w:r>
               <w:rPr>
@@ -3042,7 +3041,7 @@
               <w:lang w:eastAsia="ru-RU"/>
             </w:rPr>
           </w:pPr>
-          <w:hyperlink w:anchor="_Toc479784879" w:history="1">
+          <w:hyperlink w:anchor="_Toc480038123" w:history="1">
             <w:r>
               <w:rPr>
                 <w:rStyle w:val="a9"/>
@@ -3069,7 +3068,7 @@
                 <w:noProof/>
                 <w:webHidden/>
               </w:rPr>
-              <w:instrText xml:space="preserve"> PAGEREF _Toc479784879 \h </w:instrText>
+              <w:instrText xml:space="preserve"> PAGEREF _Toc480038123 \h </w:instrText>
             </w:r>
             <w:r>
               <w:rPr>
@@ -3112,7 +3111,7 @@
               <w:lang w:eastAsia="ru-RU"/>
             </w:rPr>
           </w:pPr>
-          <w:hyperlink w:anchor="_Toc479784880" w:history="1">
+          <w:hyperlink w:anchor="_Toc480038124" w:history="1">
             <w:r>
               <w:rPr>
                 <w:rStyle w:val="a9"/>
@@ -3139,7 +3138,7 @@
                 <w:noProof/>
                 <w:webHidden/>
               </w:rPr>
-              <w:instrText xml:space="preserve"> PAGEREF _Toc479784880 \h </w:instrText>
+              <w:instrText xml:space="preserve"> PAGEREF _Toc480038124 \h </w:instrText>
             </w:r>
             <w:r>
               <w:rPr>
@@ -3182,7 +3181,7 @@
               <w:lang w:eastAsia="ru-RU"/>
             </w:rPr>
           </w:pPr>
-          <w:hyperlink w:anchor="_Toc479784881" w:history="1">
+          <w:hyperlink w:anchor="_Toc480038125" w:history="1">
             <w:r>
               <w:rPr>
                 <w:rStyle w:val="a9"/>
@@ -3209,7 +3208,7 @@
                 <w:noProof/>
                 <w:webHidden/>
               </w:rPr>
-              <w:instrText xml:space="preserve"> PAGEREF _Toc479784881 \h </w:instrText>
+              <w:instrText xml:space="preserve"> PAGEREF _Toc480038125 \h </w:instrText>
             </w:r>
             <w:r>
               <w:rPr>
@@ -3252,7 +3251,7 @@
               <w:lang w:eastAsia="ru-RU"/>
             </w:rPr>
           </w:pPr>
-          <w:hyperlink w:anchor="_Toc479784882" w:history="1">
+          <w:hyperlink w:anchor="_Toc480038126" w:history="1">
             <w:r>
               <w:rPr>
                 <w:rStyle w:val="a9"/>
@@ -3279,7 +3278,7 @@
                 <w:noProof/>
                 <w:webHidden/>
               </w:rPr>
-              <w:instrText xml:space="preserve"> PAGEREF _Toc479784882 \h </w:instrText>
+              <w:instrText xml:space="preserve"> PAGEREF _Toc480038126 \h </w:instrText>
             </w:r>
             <w:r>
               <w:rPr>
@@ -3322,7 +3321,7 @@
               <w:lang w:eastAsia="ru-RU"/>
             </w:rPr>
           </w:pPr>
-          <w:hyperlink w:anchor="_Toc479784883" w:history="1">
+          <w:hyperlink w:anchor="_Toc480038127" w:history="1">
             <w:r>
               <w:rPr>
                 <w:rStyle w:val="a9"/>
@@ -3349,7 +3348,7 @@
                 <w:noProof/>
                 <w:webHidden/>
               </w:rPr>
-              <w:instrText xml:space="preserve"> PAGEREF _Toc479784883 \h </w:instrText>
+              <w:instrText xml:space="preserve"> PAGEREF _Toc480038127 \h </w:instrText>
             </w:r>
             <w:r>
               <w:rPr>
@@ -3392,7 +3391,7 @@
               <w:lang w:eastAsia="ru-RU"/>
             </w:rPr>
           </w:pPr>
-          <w:hyperlink w:anchor="_Toc479784884" w:history="1">
+          <w:hyperlink w:anchor="_Toc480038128" w:history="1">
             <w:r>
               <w:rPr>
                 <w:rStyle w:val="a9"/>
@@ -3419,7 +3418,7 @@
                 <w:noProof/>
                 <w:webHidden/>
               </w:rPr>
-              <w:instrText xml:space="preserve"> PAGEREF _Toc479784884 \h </w:instrText>
+              <w:instrText xml:space="preserve"> PAGEREF _Toc480038128 \h </w:instrText>
             </w:r>
             <w:r>
               <w:rPr>
@@ -3462,7 +3461,7 @@
               <w:lang w:eastAsia="ru-RU"/>
             </w:rPr>
           </w:pPr>
-          <w:hyperlink w:anchor="_Toc479784885" w:history="1">
+          <w:hyperlink w:anchor="_Toc480038129" w:history="1">
             <w:r>
               <w:rPr>
                 <w:rStyle w:val="a9"/>
@@ -3489,7 +3488,7 @@
                 <w:noProof/>
                 <w:webHidden/>
               </w:rPr>
-              <w:instrText xml:space="preserve"> PAGEREF _Toc479784885 \h </w:instrText>
+              <w:instrText xml:space="preserve"> PAGEREF _Toc480038129 \h </w:instrText>
             </w:r>
             <w:r>
               <w:rPr>
@@ -3532,7 +3531,7 @@
               <w:lang w:eastAsia="ru-RU"/>
             </w:rPr>
           </w:pPr>
-          <w:hyperlink w:anchor="_Toc479784886" w:history="1">
+          <w:hyperlink w:anchor="_Toc480038130" w:history="1">
             <w:r>
               <w:rPr>
                 <w:rStyle w:val="a9"/>
@@ -3559,7 +3558,7 @@
                 <w:noProof/>
                 <w:webHidden/>
               </w:rPr>
-              <w:instrText xml:space="preserve"> PAGEREF _Toc479784886 \h </w:instrText>
+              <w:instrText xml:space="preserve"> PAGEREF _Toc480038130 \h </w:instrText>
             </w:r>
             <w:r>
               <w:rPr>
@@ -3602,7 +3601,7 @@
               <w:lang w:eastAsia="ru-RU"/>
             </w:rPr>
           </w:pPr>
-          <w:hyperlink w:anchor="_Toc479784887" w:history="1">
+          <w:hyperlink w:anchor="_Toc480038131" w:history="1">
             <w:r>
               <w:rPr>
                 <w:rStyle w:val="a9"/>
@@ -3629,7 +3628,7 @@
                 <w:noProof/>
                 <w:webHidden/>
               </w:rPr>
-              <w:instrText xml:space="preserve"> PAGEREF _Toc479784887 \h </w:instrText>
+              <w:instrText xml:space="preserve"> PAGEREF _Toc480038131 \h </w:instrText>
             </w:r>
             <w:r>
               <w:rPr>
@@ -3672,7 +3671,7 @@
               <w:lang w:eastAsia="ru-RU"/>
             </w:rPr>
           </w:pPr>
-          <w:hyperlink w:anchor="_Toc479784888" w:history="1">
+          <w:hyperlink w:anchor="_Toc480038132" w:history="1">
             <w:r>
               <w:rPr>
                 <w:rStyle w:val="a9"/>
@@ -3699,7 +3698,7 @@
                 <w:noProof/>
                 <w:webHidden/>
               </w:rPr>
-              <w:instrText xml:space="preserve"> PAGEREF _Toc479784888 \h </w:instrText>
+              <w:instrText xml:space="preserve"> PAGEREF _Toc480038132 \h </w:instrText>
             </w:r>
             <w:r>
               <w:rPr>
@@ -3742,7 +3741,7 @@
               <w:lang w:eastAsia="ru-RU"/>
             </w:rPr>
           </w:pPr>
-          <w:hyperlink w:anchor="_Toc479784889" w:history="1">
+          <w:hyperlink w:anchor="_Toc480038133" w:history="1">
             <w:r>
               <w:rPr>
                 <w:rStyle w:val="a9"/>
@@ -3769,7 +3768,7 @@
                 <w:noProof/>
                 <w:webHidden/>
               </w:rPr>
-              <w:instrText xml:space="preserve"> PAGEREF _Toc479784889 \h </w:instrText>
+              <w:instrText xml:space="preserve"> PAGEREF _Toc480038133 \h </w:instrText>
             </w:r>
             <w:r>
               <w:rPr>
@@ -3812,7 +3811,7 @@
               <w:lang w:eastAsia="ru-RU"/>
             </w:rPr>
           </w:pPr>
-          <w:hyperlink w:anchor="_Toc479784890" w:history="1">
+          <w:hyperlink w:anchor="_Toc480038134" w:history="1">
             <w:r>
               <w:rPr>
                 <w:rStyle w:val="a9"/>
@@ -3839,7 +3838,7 @@
                 <w:noProof/>
                 <w:webHidden/>
               </w:rPr>
-              <w:instrText xml:space="preserve"> PAGEREF _Toc479784890 \h </w:instrText>
+              <w:instrText xml:space="preserve"> PAGEREF _Toc480038134 \h </w:instrText>
             </w:r>
             <w:r>
               <w:rPr>
@@ -3859,7 +3858,7 @@
                 <w:noProof/>
                 <w:webHidden/>
               </w:rPr>
-              <w:t>27</w:t>
+              <w:t>28</w:t>
             </w:r>
             <w:r>
               <w:rPr>
@@ -3882,7 +3881,7 @@
               <w:lang w:eastAsia="ru-RU"/>
             </w:rPr>
           </w:pPr>
-          <w:hyperlink w:anchor="_Toc479784891" w:history="1">
+          <w:hyperlink w:anchor="_Toc480038135" w:history="1">
             <w:r>
               <w:rPr>
                 <w:rStyle w:val="a9"/>
@@ -3909,7 +3908,7 @@
                 <w:noProof/>
                 <w:webHidden/>
               </w:rPr>
-              <w:instrText xml:space="preserve"> PAGEREF _Toc479784891 \h </w:instrText>
+              <w:instrText xml:space="preserve"> PAGEREF _Toc480038135 \h </w:instrText>
             </w:r>
             <w:r>
               <w:rPr>
@@ -3952,7 +3951,7 @@
               <w:lang w:eastAsia="ru-RU"/>
             </w:rPr>
           </w:pPr>
-          <w:hyperlink w:anchor="_Toc479784892" w:history="1">
+          <w:hyperlink w:anchor="_Toc480038136" w:history="1">
             <w:r>
               <w:rPr>
                 <w:rStyle w:val="a9"/>
@@ -3979,7 +3978,7 @@
                 <w:noProof/>
                 <w:webHidden/>
               </w:rPr>
-              <w:instrText xml:space="preserve"> PAGEREF _Toc479784892 \h </w:instrText>
+              <w:instrText xml:space="preserve"> PAGEREF _Toc480038136 \h </w:instrText>
             </w:r>
             <w:r>
               <w:rPr>
@@ -4022,7 +4021,7 @@
               <w:lang w:eastAsia="ru-RU"/>
             </w:rPr>
           </w:pPr>
-          <w:hyperlink w:anchor="_Toc479784893" w:history="1">
+          <w:hyperlink w:anchor="_Toc480038137" w:history="1">
             <w:r>
               <w:rPr>
                 <w:rStyle w:val="a9"/>
@@ -4049,7 +4048,7 @@
                 <w:noProof/>
                 <w:webHidden/>
               </w:rPr>
-              <w:instrText xml:space="preserve"> PAGEREF _Toc479784893 \h </w:instrText>
+              <w:instrText xml:space="preserve"> PAGEREF _Toc480038137 \h </w:instrText>
             </w:r>
             <w:r>
               <w:rPr>
@@ -4092,7 +4091,7 @@
               <w:lang w:eastAsia="ru-RU"/>
             </w:rPr>
           </w:pPr>
-          <w:hyperlink w:anchor="_Toc479784894" w:history="1">
+          <w:hyperlink w:anchor="_Toc480038138" w:history="1">
             <w:r>
               <w:rPr>
                 <w:rStyle w:val="a9"/>
@@ -4119,7 +4118,7 @@
                 <w:noProof/>
                 <w:webHidden/>
               </w:rPr>
-              <w:instrText xml:space="preserve"> PAGEREF _Toc479784894 \h </w:instrText>
+              <w:instrText xml:space="preserve"> PAGEREF _Toc480038138 \h </w:instrText>
             </w:r>
             <w:r>
               <w:rPr>
@@ -4139,7 +4138,7 @@
                 <w:noProof/>
                 <w:webHidden/>
               </w:rPr>
-              <w:t>28</w:t>
+              <w:t>29</w:t>
             </w:r>
             <w:r>
               <w:rPr>
@@ -4162,7 +4161,7 @@
               <w:lang w:eastAsia="ru-RU"/>
             </w:rPr>
           </w:pPr>
-          <w:hyperlink w:anchor="_Toc479784895" w:history="1">
+          <w:hyperlink w:anchor="_Toc480038139" w:history="1">
             <w:r>
               <w:rPr>
                 <w:rStyle w:val="a9"/>
@@ -4189,7 +4188,7 @@
                 <w:noProof/>
                 <w:webHidden/>
               </w:rPr>
-              <w:instrText xml:space="preserve"> PAGEREF _Toc479784895 \h </w:instrText>
+              <w:instrText xml:space="preserve"> PAGEREF _Toc480038139 \h </w:instrText>
             </w:r>
             <w:r>
               <w:rPr>
@@ -4232,7 +4231,7 @@
               <w:lang w:eastAsia="ru-RU"/>
             </w:rPr>
           </w:pPr>
-          <w:hyperlink w:anchor="_Toc479784896" w:history="1">
+          <w:hyperlink w:anchor="_Toc480038140" w:history="1">
             <w:r>
               <w:rPr>
                 <w:rStyle w:val="a9"/>
@@ -4259,7 +4258,7 @@
                 <w:noProof/>
                 <w:webHidden/>
               </w:rPr>
-              <w:instrText xml:space="preserve"> PAGEREF _Toc479784896 \h </w:instrText>
+              <w:instrText xml:space="preserve"> PAGEREF _Toc480038140 \h </w:instrText>
             </w:r>
             <w:r>
               <w:rPr>
@@ -4302,7 +4301,7 @@
               <w:lang w:eastAsia="ru-RU"/>
             </w:rPr>
           </w:pPr>
-          <w:hyperlink w:anchor="_Toc479784897" w:history="1">
+          <w:hyperlink w:anchor="_Toc480038141" w:history="1">
             <w:r>
               <w:rPr>
                 <w:rStyle w:val="a9"/>
@@ -4329,7 +4328,7 @@
                 <w:noProof/>
                 <w:webHidden/>
               </w:rPr>
-              <w:instrText xml:space="preserve"> PAGEREF _Toc479784897 \h </w:instrText>
+              <w:instrText xml:space="preserve"> PAGEREF _Toc480038141 \h </w:instrText>
             </w:r>
             <w:r>
               <w:rPr>
@@ -4372,7 +4371,7 @@
               <w:lang w:eastAsia="ru-RU"/>
             </w:rPr>
           </w:pPr>
-          <w:hyperlink w:anchor="_Toc479784898" w:history="1">
+          <w:hyperlink w:anchor="_Toc480038142" w:history="1">
             <w:r>
               <w:rPr>
                 <w:rStyle w:val="a9"/>
@@ -4399,7 +4398,7 @@
                 <w:noProof/>
                 <w:webHidden/>
               </w:rPr>
-              <w:instrText xml:space="preserve"> PAGEREF _Toc479784898 \h </w:instrText>
+              <w:instrText xml:space="preserve"> PAGEREF _Toc480038142 \h </w:instrText>
             </w:r>
             <w:r>
               <w:rPr>
@@ -4442,7 +4441,7 @@
               <w:lang w:eastAsia="ru-RU"/>
             </w:rPr>
           </w:pPr>
-          <w:hyperlink w:anchor="_Toc479784899" w:history="1">
+          <w:hyperlink w:anchor="_Toc480038143" w:history="1">
             <w:r>
               <w:rPr>
                 <w:rStyle w:val="a9"/>
@@ -4469,7 +4468,7 @@
                 <w:noProof/>
                 <w:webHidden/>
               </w:rPr>
-              <w:instrText xml:space="preserve"> PAGEREF _Toc479784899 \h </w:instrText>
+              <w:instrText xml:space="preserve"> PAGEREF _Toc480038143 \h </w:instrText>
             </w:r>
             <w:r>
               <w:rPr>
@@ -4489,7 +4488,7 @@
                 <w:noProof/>
                 <w:webHidden/>
               </w:rPr>
-              <w:t>29</w:t>
+              <w:t>30</w:t>
             </w:r>
             <w:r>
               <w:rPr>
@@ -4512,7 +4511,7 @@
               <w:lang w:eastAsia="ru-RU"/>
             </w:rPr>
           </w:pPr>
-          <w:hyperlink w:anchor="_Toc479784900" w:history="1">
+          <w:hyperlink w:anchor="_Toc480038144" w:history="1">
             <w:r>
               <w:rPr>
                 <w:rStyle w:val="a9"/>
@@ -4539,7 +4538,7 @@
                 <w:noProof/>
                 <w:webHidden/>
               </w:rPr>
-              <w:instrText xml:space="preserve"> PAGEREF _Toc479784900 \h </w:instrText>
+              <w:instrText xml:space="preserve"> PAGEREF _Toc480038144 \h </w:instrText>
             </w:r>
             <w:r>
               <w:rPr>
@@ -4582,7 +4581,7 @@
               <w:lang w:eastAsia="ru-RU"/>
             </w:rPr>
           </w:pPr>
-          <w:hyperlink w:anchor="_Toc479784901" w:history="1">
+          <w:hyperlink w:anchor="_Toc480038145" w:history="1">
             <w:r>
               <w:rPr>
                 <w:rStyle w:val="a9"/>
@@ -4609,7 +4608,7 @@
                 <w:noProof/>
                 <w:webHidden/>
               </w:rPr>
-              <w:instrText xml:space="preserve"> PAGEREF _Toc479784901 \h </w:instrText>
+              <w:instrText xml:space="preserve"> PAGEREF _Toc480038145 \h </w:instrText>
             </w:r>
             <w:r>
               <w:rPr>
@@ -4652,7 +4651,7 @@
               <w:lang w:eastAsia="ru-RU"/>
             </w:rPr>
           </w:pPr>
-          <w:hyperlink w:anchor="_Toc479784902" w:history="1">
+          <w:hyperlink w:anchor="_Toc480038146" w:history="1">
             <w:r>
               <w:rPr>
                 <w:rStyle w:val="a9"/>
@@ -4679,7 +4678,7 @@
                 <w:noProof/>
                 <w:webHidden/>
               </w:rPr>
-              <w:instrText xml:space="preserve"> PAGEREF _Toc479784902 \h </w:instrText>
+              <w:instrText xml:space="preserve"> PAGEREF _Toc480038146 \h </w:instrText>
             </w:r>
             <w:r>
               <w:rPr>
@@ -4722,7 +4721,7 @@
               <w:lang w:eastAsia="ru-RU"/>
             </w:rPr>
           </w:pPr>
-          <w:hyperlink w:anchor="_Toc479784903" w:history="1">
+          <w:hyperlink w:anchor="_Toc480038147" w:history="1">
             <w:r>
               <w:rPr>
                 <w:rStyle w:val="a9"/>
@@ -4749,7 +4748,7 @@
                 <w:noProof/>
                 <w:webHidden/>
               </w:rPr>
-              <w:instrText xml:space="preserve"> PAGEREF _Toc479784903 \h </w:instrText>
+              <w:instrText xml:space="preserve"> PAGEREF _Toc480038147 \h </w:instrText>
             </w:r>
             <w:r>
               <w:rPr>
@@ -4792,7 +4791,7 @@
               <w:lang w:eastAsia="ru-RU"/>
             </w:rPr>
           </w:pPr>
-          <w:hyperlink w:anchor="_Toc479784904" w:history="1">
+          <w:hyperlink w:anchor="_Toc480038148" w:history="1">
             <w:r>
               <w:rPr>
                 <w:rStyle w:val="a9"/>
@@ -4819,7 +4818,7 @@
                 <w:noProof/>
                 <w:webHidden/>
               </w:rPr>
-              <w:instrText xml:space="preserve"> PAGEREF _Toc479784904 \h </w:instrText>
+              <w:instrText xml:space="preserve"> PAGEREF _Toc480038148 \h </w:instrText>
             </w:r>
             <w:r>
               <w:rPr>
@@ -4862,7 +4861,7 @@
               <w:lang w:eastAsia="ru-RU"/>
             </w:rPr>
           </w:pPr>
-          <w:hyperlink w:anchor="_Toc479784905" w:history="1">
+          <w:hyperlink w:anchor="_Toc480038149" w:history="1">
             <w:r>
               <w:rPr>
                 <w:rStyle w:val="a9"/>
@@ -4889,7 +4888,7 @@
                 <w:noProof/>
                 <w:webHidden/>
               </w:rPr>
-              <w:instrText xml:space="preserve"> PAGEREF _Toc479784905 \h </w:instrText>
+              <w:instrText xml:space="preserve"> PAGEREF _Toc480038149 \h </w:instrText>
             </w:r>
             <w:r>
               <w:rPr>
@@ -4909,7 +4908,7 @@
                 <w:noProof/>
                 <w:webHidden/>
               </w:rPr>
-              <w:t>30</w:t>
+              <w:t>31</w:t>
             </w:r>
             <w:r>
               <w:rPr>
@@ -4932,7 +4931,7 @@
               <w:lang w:eastAsia="ru-RU"/>
             </w:rPr>
           </w:pPr>
-          <w:hyperlink w:anchor="_Toc479784906" w:history="1">
+          <w:hyperlink w:anchor="_Toc480038150" w:history="1">
             <w:r>
               <w:rPr>
                 <w:rStyle w:val="a9"/>
@@ -4959,7 +4958,7 @@
                 <w:noProof/>
                 <w:webHidden/>
               </w:rPr>
-              <w:instrText xml:space="preserve"> PAGEREF _Toc479784906 \h </w:instrText>
+              <w:instrText xml:space="preserve"> PAGEREF _Toc480038150 \h </w:instrText>
             </w:r>
             <w:r>
               <w:rPr>
@@ -4979,7 +4978,7 @@
                 <w:noProof/>
                 <w:webHidden/>
               </w:rPr>
-              <w:t>30</w:t>
+              <w:t>31</w:t>
             </w:r>
             <w:r>
               <w:rPr>
@@ -5002,7 +5001,7 @@
               <w:lang w:eastAsia="ru-RU"/>
             </w:rPr>
           </w:pPr>
-          <w:hyperlink w:anchor="_Toc479784907" w:history="1">
+          <w:hyperlink w:anchor="_Toc480038151" w:history="1">
             <w:r>
               <w:rPr>
                 <w:rStyle w:val="a9"/>
@@ -5029,7 +5028,7 @@
                 <w:noProof/>
                 <w:webHidden/>
               </w:rPr>
-              <w:instrText xml:space="preserve"> PAGEREF _Toc479784907 \h </w:instrText>
+              <w:instrText xml:space="preserve"> PAGEREF _Toc480038151 \h </w:instrText>
             </w:r>
             <w:r>
               <w:rPr>
@@ -5072,7 +5071,7 @@
               <w:lang w:eastAsia="ru-RU"/>
             </w:rPr>
           </w:pPr>
-          <w:hyperlink w:anchor="_Toc479784908" w:history="1">
+          <w:hyperlink w:anchor="_Toc480038152" w:history="1">
             <w:r>
               <w:rPr>
                 <w:rStyle w:val="a9"/>
@@ -5099,7 +5098,7 @@
                 <w:noProof/>
                 <w:webHidden/>
               </w:rPr>
-              <w:instrText xml:space="preserve"> PAGEREF _Toc479784908 \h </w:instrText>
+              <w:instrText xml:space="preserve"> PAGEREF _Toc480038152 \h </w:instrText>
             </w:r>
             <w:r>
               <w:rPr>
@@ -5142,7 +5141,7 @@
               <w:lang w:eastAsia="ru-RU"/>
             </w:rPr>
           </w:pPr>
-          <w:hyperlink w:anchor="_Toc479784909" w:history="1">
+          <w:hyperlink w:anchor="_Toc480038153" w:history="1">
             <w:r>
               <w:rPr>
                 <w:rStyle w:val="a9"/>
@@ -5169,7 +5168,7 @@
                 <w:noProof/>
                 <w:webHidden/>
               </w:rPr>
-              <w:instrText xml:space="preserve"> PAGEREF _Toc479784909 \h </w:instrText>
+              <w:instrText xml:space="preserve"> PAGEREF _Toc480038153 \h </w:instrText>
             </w:r>
             <w:r>
               <w:rPr>
@@ -5212,7 +5211,7 @@
               <w:lang w:eastAsia="ru-RU"/>
             </w:rPr>
           </w:pPr>
-          <w:hyperlink w:anchor="_Toc479784910" w:history="1">
+          <w:hyperlink w:anchor="_Toc480038154" w:history="1">
             <w:r>
               <w:rPr>
                 <w:rStyle w:val="a9"/>
@@ -5239,7 +5238,7 @@
                 <w:noProof/>
                 <w:webHidden/>
               </w:rPr>
-              <w:instrText xml:space="preserve"> PAGEREF _Toc479784910 \h </w:instrText>
+              <w:instrText xml:space="preserve"> PAGEREF _Toc480038154 \h </w:instrText>
             </w:r>
             <w:r>
               <w:rPr>
@@ -5282,7 +5281,7 @@
               <w:lang w:eastAsia="ru-RU"/>
             </w:rPr>
           </w:pPr>
-          <w:hyperlink w:anchor="_Toc479784911" w:history="1">
+          <w:hyperlink w:anchor="_Toc480038155" w:history="1">
             <w:r>
               <w:rPr>
                 <w:rStyle w:val="a9"/>
@@ -5309,7 +5308,7 @@
                 <w:noProof/>
                 <w:webHidden/>
               </w:rPr>
-              <w:instrText xml:space="preserve"> PAGEREF _Toc479784911 \h </w:instrText>
+              <w:instrText xml:space="preserve"> PAGEREF _Toc480038155 \h </w:instrText>
             </w:r>
             <w:r>
               <w:rPr>
@@ -5352,7 +5351,7 @@
               <w:lang w:eastAsia="ru-RU"/>
             </w:rPr>
           </w:pPr>
-          <w:hyperlink w:anchor="_Toc479784912" w:history="1">
+          <w:hyperlink w:anchor="_Toc480038156" w:history="1">
             <w:r>
               <w:rPr>
                 <w:rStyle w:val="a9"/>
@@ -5379,7 +5378,7 @@
                 <w:noProof/>
                 <w:webHidden/>
               </w:rPr>
-              <w:instrText xml:space="preserve"> PAGEREF _Toc479784912 \h </w:instrText>
+              <w:instrText xml:space="preserve"> PAGEREF _Toc480038156 \h </w:instrText>
             </w:r>
             <w:r>
               <w:rPr>
@@ -5399,7 +5398,7 @@
                 <w:noProof/>
                 <w:webHidden/>
               </w:rPr>
-              <w:t>31</w:t>
+              <w:t>32</w:t>
             </w:r>
             <w:r>
               <w:rPr>
@@ -5422,7 +5421,7 @@
               <w:lang w:eastAsia="ru-RU"/>
             </w:rPr>
           </w:pPr>
-          <w:hyperlink w:anchor="_Toc479784913" w:history="1">
+          <w:hyperlink w:anchor="_Toc480038157" w:history="1">
             <w:r>
               <w:rPr>
                 <w:rStyle w:val="a9"/>
@@ -5449,7 +5448,7 @@
                 <w:noProof/>
                 <w:webHidden/>
               </w:rPr>
-              <w:instrText xml:space="preserve"> PAGEREF _Toc479784913 \h </w:instrText>
+              <w:instrText xml:space="preserve"> PAGEREF _Toc480038157 \h </w:instrText>
             </w:r>
             <w:r>
               <w:rPr>
@@ -5469,7 +5468,7 @@
                 <w:noProof/>
                 <w:webHidden/>
               </w:rPr>
-              <w:t>31</w:t>
+              <w:t>32</w:t>
             </w:r>
             <w:r>
               <w:rPr>
@@ -5492,7 +5491,7 @@
               <w:lang w:eastAsia="ru-RU"/>
             </w:rPr>
           </w:pPr>
-          <w:hyperlink w:anchor="_Toc479784914" w:history="1">
+          <w:hyperlink w:anchor="_Toc480038158" w:history="1">
             <w:r>
               <w:rPr>
                 <w:rStyle w:val="a9"/>
@@ -5519,7 +5518,7 @@
                 <w:noProof/>
                 <w:webHidden/>
               </w:rPr>
-              <w:instrText xml:space="preserve"> PAGEREF _Toc479784914 \h </w:instrText>
+              <w:instrText xml:space="preserve"> PAGEREF _Toc480038158 \h </w:instrText>
             </w:r>
             <w:r>
               <w:rPr>
@@ -5562,7 +5561,7 @@
               <w:lang w:eastAsia="ru-RU"/>
             </w:rPr>
           </w:pPr>
-          <w:hyperlink w:anchor="_Toc479784915" w:history="1">
+          <w:hyperlink w:anchor="_Toc480038159" w:history="1">
             <w:r>
               <w:rPr>
                 <w:rStyle w:val="a9"/>
@@ -5589,7 +5588,7 @@
                 <w:noProof/>
                 <w:webHidden/>
               </w:rPr>
-              <w:instrText xml:space="preserve"> PAGEREF _Toc479784915 \h </w:instrText>
+              <w:instrText xml:space="preserve"> PAGEREF _Toc480038159 \h </w:instrText>
             </w:r>
             <w:r>
               <w:rPr>
@@ -5632,7 +5631,7 @@
               <w:lang w:eastAsia="ru-RU"/>
             </w:rPr>
           </w:pPr>
-          <w:hyperlink w:anchor="_Toc479784916" w:history="1">
+          <w:hyperlink w:anchor="_Toc480038160" w:history="1">
             <w:r>
               <w:rPr>
                 <w:rStyle w:val="a9"/>
@@ -5659,7 +5658,7 @@
                 <w:noProof/>
                 <w:webHidden/>
               </w:rPr>
-              <w:instrText xml:space="preserve"> PAGEREF _Toc479784916 \h </w:instrText>
+              <w:instrText xml:space="preserve"> PAGEREF _Toc480038160 \h </w:instrText>
             </w:r>
             <w:r>
               <w:rPr>
@@ -5706,7 +5705,7 @@
       <w:pPr>
         <w:pStyle w:val="1"/>
       </w:pPr>
-      <w:bookmarkStart w:id="0" w:name="_Toc479784837"/>
+      <w:bookmarkStart w:id="0" w:name="_Toc480038081"/>
       <w:r>
         <w:t>Глоссарий</w:t>
       </w:r>
@@ -5716,7 +5715,7 @@
       <w:pPr>
         <w:pStyle w:val="2"/>
       </w:pPr>
-      <w:bookmarkStart w:id="1" w:name="_Toc479784838"/>
+      <w:bookmarkStart w:id="1" w:name="_Toc480038082"/>
       <w:r>
         <w:t>Сокращения</w:t>
       </w:r>
@@ -6069,7 +6068,7 @@
       <w:pPr>
         <w:pStyle w:val="1"/>
       </w:pPr>
-      <w:bookmarkStart w:id="2" w:name="_Toc479784839"/>
+      <w:bookmarkStart w:id="2" w:name="_Toc480038083"/>
       <w:r>
         <w:t>Общие сведения</w:t>
       </w:r>
@@ -6286,7 +6285,7 @@
       <w:pPr>
         <w:pStyle w:val="1"/>
       </w:pPr>
-      <w:bookmarkStart w:id="3" w:name="_Toc479784840"/>
+      <w:bookmarkStart w:id="3" w:name="_Toc480038084"/>
       <w:r>
         <w:t>Назначение системы</w:t>
       </w:r>
@@ -6360,7 +6359,7 @@
       <w:pPr>
         <w:pStyle w:val="1"/>
       </w:pPr>
-      <w:bookmarkStart w:id="4" w:name="_Toc479784841"/>
+      <w:bookmarkStart w:id="4" w:name="_Toc480038085"/>
       <w:r>
         <w:t>Цели системы</w:t>
       </w:r>
@@ -6428,7 +6427,7 @@
       <w:pPr>
         <w:pStyle w:val="1"/>
       </w:pPr>
-      <w:bookmarkStart w:id="5" w:name="_Toc479784842"/>
+      <w:bookmarkStart w:id="5" w:name="_Toc480038086"/>
       <w:r>
         <w:lastRenderedPageBreak/>
         <w:t>Задачи</w:t>
@@ -6452,7 +6451,7 @@
       <w:pPr>
         <w:pStyle w:val="1"/>
       </w:pPr>
-      <w:bookmarkStart w:id="6" w:name="_Toc479784843"/>
+      <w:bookmarkStart w:id="6" w:name="_Toc480038087"/>
       <w:r>
         <w:t>Объект автоматизации</w:t>
       </w:r>
@@ -6510,7 +6509,7 @@
       <w:pPr>
         <w:pStyle w:val="2"/>
       </w:pPr>
-      <w:bookmarkStart w:id="7" w:name="_Toc479784844"/>
+      <w:bookmarkStart w:id="7" w:name="_Toc480038088"/>
       <w:r>
         <w:t>Расписание торгов</w:t>
       </w:r>
@@ -6680,7 +6679,7 @@
       <w:pPr>
         <w:pStyle w:val="2"/>
       </w:pPr>
-      <w:bookmarkStart w:id="8" w:name="_Toc479784845"/>
+      <w:bookmarkStart w:id="8" w:name="_Toc480038089"/>
       <w:r>
         <w:t>Заявки (</w:t>
       </w:r>
@@ -6898,7 +6897,7 @@
       <w:pPr>
         <w:pStyle w:val="2"/>
       </w:pPr>
-      <w:bookmarkStart w:id="9" w:name="_Toc479784846"/>
+      <w:bookmarkStart w:id="9" w:name="_Toc480038090"/>
       <w:r>
         <w:t>Портфель и позиции</w:t>
       </w:r>
@@ -6959,7 +6958,7 @@
       <w:pPr>
         <w:pStyle w:val="3"/>
       </w:pPr>
-      <w:bookmarkStart w:id="10" w:name="_Toc479784847"/>
+      <w:bookmarkStart w:id="10" w:name="_Toc480038091"/>
       <w:r>
         <w:t>Вариационная маржа</w:t>
       </w:r>
@@ -7285,7 +7284,7 @@
       <w:pPr>
         <w:pStyle w:val="3"/>
       </w:pPr>
-      <w:bookmarkStart w:id="11" w:name="_Toc479784848"/>
+      <w:bookmarkStart w:id="11" w:name="_Toc480038092"/>
       <w:r>
         <w:t>Гарантийное обеспечение</w:t>
       </w:r>
@@ -7428,7 +7427,7 @@
       <w:pPr>
         <w:pStyle w:val="1"/>
       </w:pPr>
-      <w:bookmarkStart w:id="12" w:name="_Toc479784849"/>
+      <w:bookmarkStart w:id="12" w:name="_Toc480038093"/>
       <w:r>
         <w:t>Требования к системе</w:t>
       </w:r>
@@ -7443,7 +7442,7 @@
       <w:pPr>
         <w:pStyle w:val="2"/>
       </w:pPr>
-      <w:bookmarkStart w:id="13" w:name="_Toc479784850"/>
+      <w:bookmarkStart w:id="13" w:name="_Toc480038094"/>
       <w:r>
         <w:t>Общие требования</w:t>
       </w:r>
@@ -7522,7 +7521,7 @@
       <w:pPr>
         <w:pStyle w:val="2"/>
       </w:pPr>
-      <w:bookmarkStart w:id="14" w:name="_Toc479784851"/>
+      <w:bookmarkStart w:id="14" w:name="_Toc480038095"/>
       <w:r>
         <w:t>Требования к источникам</w:t>
       </w:r>
@@ -7603,7 +7602,7 @@
       <w:pPr>
         <w:pStyle w:val="2"/>
       </w:pPr>
-      <w:bookmarkStart w:id="15" w:name="_Toc479784852"/>
+      <w:bookmarkStart w:id="15" w:name="_Toc480038096"/>
       <w:r>
         <w:lastRenderedPageBreak/>
         <w:t>Периоды расчета данных</w:t>
@@ -7679,7 +7678,7 @@
       <w:pPr>
         <w:pStyle w:val="2"/>
       </w:pPr>
-      <w:bookmarkStart w:id="16" w:name="_Toc479784853"/>
+      <w:bookmarkStart w:id="16" w:name="_Toc480038097"/>
       <w:r>
         <w:t>Требования к организации подсистем</w:t>
       </w:r>
@@ -8010,7 +8009,7 @@
       <w:pPr>
         <w:pStyle w:val="2"/>
       </w:pPr>
-      <w:bookmarkStart w:id="17" w:name="_Toc479784854"/>
+      <w:bookmarkStart w:id="17" w:name="_Toc480038098"/>
       <w:r>
         <w:t xml:space="preserve">Требование к </w:t>
       </w:r>
@@ -8107,7 +8106,7 @@
       <w:pPr>
         <w:pStyle w:val="3"/>
       </w:pPr>
-      <w:bookmarkStart w:id="18" w:name="_Toc479784855"/>
+      <w:bookmarkStart w:id="18" w:name="_Toc480038099"/>
       <w:r>
         <w:t>Список функций</w:t>
       </w:r>
@@ -8278,7 +8277,7 @@
       <w:pPr>
         <w:pStyle w:val="3"/>
       </w:pPr>
-      <w:bookmarkStart w:id="19" w:name="_Toc479784856"/>
+      <w:bookmarkStart w:id="19" w:name="_Toc480038100"/>
       <w:r>
         <w:t>Регистрация портфеля</w:t>
       </w:r>
@@ -8388,7 +8387,7 @@
       <w:pPr>
         <w:pStyle w:val="3"/>
       </w:pPr>
-      <w:bookmarkStart w:id="20" w:name="_Toc479784857"/>
+      <w:bookmarkStart w:id="20" w:name="_Toc480038101"/>
       <w:r>
         <w:t>Регистрация инструмента</w:t>
       </w:r>
@@ -8465,7 +8464,7 @@
       <w:pPr>
         <w:pStyle w:val="3"/>
       </w:pPr>
-      <w:bookmarkStart w:id="21" w:name="_Toc479784858"/>
+      <w:bookmarkStart w:id="21" w:name="_Toc480038102"/>
       <w:r>
         <w:t>Регистрация заявки</w:t>
       </w:r>
@@ -8560,7 +8559,7 @@
       <w:pPr>
         <w:pStyle w:val="3"/>
       </w:pPr>
-      <w:bookmarkStart w:id="22" w:name="_Toc479784859"/>
+      <w:bookmarkStart w:id="22" w:name="_Toc480038103"/>
       <w:r>
         <w:t>Отмена заявки</w:t>
       </w:r>
@@ -8673,7 +8672,7 @@
       <w:pPr>
         <w:pStyle w:val="3"/>
       </w:pPr>
-      <w:bookmarkStart w:id="23" w:name="_Toc479784860"/>
+      <w:bookmarkStart w:id="23" w:name="_Toc480038104"/>
       <w:r>
         <w:t>Изменение баланса портфеля</w:t>
       </w:r>
@@ -8751,7 +8750,7 @@
         <w:pStyle w:val="3"/>
       </w:pPr>
       <w:bookmarkStart w:id="24" w:name="_Ref479170597"/>
-      <w:bookmarkStart w:id="25" w:name="_Toc479784861"/>
+      <w:bookmarkStart w:id="25" w:name="_Toc480038105"/>
       <w:r>
         <w:t>Обработка активных заявок</w:t>
       </w:r>
@@ -8911,7 +8910,7 @@
         <w:pStyle w:val="3"/>
       </w:pPr>
       <w:bookmarkStart w:id="26" w:name="_Ref479172721"/>
-      <w:bookmarkStart w:id="27" w:name="_Toc479784862"/>
+      <w:bookmarkStart w:id="27" w:name="_Toc480038106"/>
       <w:r>
         <w:t>Обновление текущего состояния портфелей и позиций</w:t>
       </w:r>
@@ -8945,7 +8944,7 @@
         <w:pStyle w:val="3"/>
       </w:pPr>
       <w:bookmarkStart w:id="28" w:name="_Ref479166319"/>
-      <w:bookmarkStart w:id="29" w:name="_Toc479784863"/>
+      <w:bookmarkStart w:id="29" w:name="_Toc480038107"/>
       <w:r>
         <w:t>Обновление портфелей и позиций при изменении размера ГО</w:t>
       </w:r>
@@ -9006,7 +9005,7 @@
         <w:pStyle w:val="3"/>
       </w:pPr>
       <w:bookmarkStart w:id="30" w:name="_Ref479172835"/>
-      <w:bookmarkStart w:id="31" w:name="_Toc479784864"/>
+      <w:bookmarkStart w:id="31" w:name="_Toc480038108"/>
       <w:r>
         <w:t>Промклиринг по всем портфелям</w:t>
       </w:r>
@@ -9031,7 +9030,7 @@
         <w:pStyle w:val="3"/>
       </w:pPr>
       <w:bookmarkStart w:id="32" w:name="_Ref479172923"/>
-      <w:bookmarkStart w:id="33" w:name="_Toc479784865"/>
+      <w:bookmarkStart w:id="33" w:name="_Toc480038109"/>
       <w:r>
         <w:t>Основной клиринг по всем портфелям</w:t>
       </w:r>
@@ -9069,7 +9068,7 @@
       <w:pPr>
         <w:pStyle w:val="2"/>
       </w:pPr>
-      <w:bookmarkStart w:id="34" w:name="_Toc479784866"/>
+      <w:bookmarkStart w:id="34" w:name="_Toc480038110"/>
       <w:r>
         <w:t xml:space="preserve">Требования к </w:t>
       </w:r>
@@ -9181,7 +9180,7 @@
       <w:pPr>
         <w:pStyle w:val="3"/>
       </w:pPr>
-      <w:bookmarkStart w:id="35" w:name="_Toc479784867"/>
+      <w:bookmarkStart w:id="35" w:name="_Toc480038111"/>
       <w:r>
         <w:t>Типы триггеров</w:t>
       </w:r>
@@ -9262,7 +9261,7 @@
       <w:pPr>
         <w:pStyle w:val="3"/>
       </w:pPr>
-      <w:bookmarkStart w:id="36" w:name="_Toc479784868"/>
+      <w:bookmarkStart w:id="36" w:name="_Toc480038112"/>
       <w:r>
         <w:t>Список триггеров</w:t>
       </w:r>
@@ -9487,7 +9486,7 @@
       <w:pPr>
         <w:pStyle w:val="3"/>
       </w:pPr>
-      <w:bookmarkStart w:id="37" w:name="_Toc479784869"/>
+      <w:bookmarkStart w:id="37" w:name="_Toc480038113"/>
       <w:r>
         <w:t>Прямые запросы от терминала</w:t>
       </w:r>
@@ -10174,7 +10173,7 @@
       <w:pPr>
         <w:pStyle w:val="3"/>
       </w:pPr>
-      <w:bookmarkStart w:id="39" w:name="_Toc479784870"/>
+      <w:bookmarkStart w:id="39" w:name="_Toc480038114"/>
       <w:r>
         <w:t>Суточное расписание</w:t>
       </w:r>
@@ -11168,7 +11167,7 @@
         </w:rPr>
       </w:pPr>
       <w:bookmarkStart w:id="40" w:name="_Ref479149011"/>
-      <w:bookmarkStart w:id="41" w:name="_Toc479784871"/>
+      <w:bookmarkStart w:id="41" w:name="_Toc480038115"/>
       <w:bookmarkEnd w:id="38"/>
       <w:r>
         <w:t>Отслеживание событий</w:t>
@@ -11595,7 +11594,7 @@
         <w:pStyle w:val="3"/>
       </w:pPr>
       <w:bookmarkStart w:id="42" w:name="_Ref479149058"/>
-      <w:bookmarkStart w:id="43" w:name="_Toc479784872"/>
+      <w:bookmarkStart w:id="43" w:name="_Toc480038116"/>
       <w:r>
         <w:t>Выполнение задач по расписанию</w:t>
       </w:r>
@@ -12043,7 +12042,7 @@
       <w:pPr>
         <w:pStyle w:val="2"/>
       </w:pPr>
-      <w:bookmarkStart w:id="44" w:name="_Toc479784873"/>
+      <w:bookmarkStart w:id="44" w:name="_Toc480038117"/>
       <w:r>
         <w:t>Требования к Сервису Окружения</w:t>
       </w:r>
@@ -12092,7 +12091,7 @@
       <w:pPr>
         <w:pStyle w:val="3"/>
       </w:pPr>
-      <w:bookmarkStart w:id="45" w:name="_Toc479784874"/>
+      <w:bookmarkStart w:id="45" w:name="_Toc480038118"/>
       <w:r>
         <w:t>Создание</w:t>
       </w:r>
@@ -12181,7 +12180,7 @@
       <w:pPr>
         <w:pStyle w:val="2"/>
       </w:pPr>
-      <w:bookmarkStart w:id="46" w:name="_Toc479784875"/>
+      <w:bookmarkStart w:id="46" w:name="_Toc480038119"/>
       <w:r>
         <w:t xml:space="preserve">Требования к </w:t>
       </w:r>
@@ -12284,7 +12283,7 @@
       <w:pPr>
         <w:pStyle w:val="3"/>
       </w:pPr>
-      <w:bookmarkStart w:id="47" w:name="_Toc479784876"/>
+      <w:bookmarkStart w:id="47" w:name="_Toc480038120"/>
       <w:r>
         <w:t>Выполняемые операции</w:t>
       </w:r>
@@ -12590,7 +12589,7 @@
       <w:pPr>
         <w:pStyle w:val="3"/>
       </w:pPr>
-      <w:bookmarkStart w:id="48" w:name="_Toc479784877"/>
+      <w:bookmarkStart w:id="48" w:name="_Toc480038121"/>
       <w:r>
         <w:t>Используемые переменные</w:t>
       </w:r>
@@ -14086,7 +14085,7 @@
       <w:pPr>
         <w:pStyle w:val="3"/>
       </w:pPr>
-      <w:bookmarkStart w:id="49" w:name="_Toc479784878"/>
+      <w:bookmarkStart w:id="49" w:name="_Toc480038122"/>
       <w:r>
         <w:t>Базовая формула расчета</w:t>
       </w:r>
@@ -14335,7 +14334,7 @@
       <w:pPr>
         <w:pStyle w:val="3"/>
       </w:pPr>
-      <w:bookmarkStart w:id="50" w:name="_Toc479784879"/>
+      <w:bookmarkStart w:id="50" w:name="_Toc480038123"/>
       <w:r>
         <w:lastRenderedPageBreak/>
         <w:t xml:space="preserve">Расчет </w:t>
@@ -14892,7 +14891,7 @@
       <w:pPr>
         <w:pStyle w:val="3"/>
       </w:pPr>
-      <w:bookmarkStart w:id="51" w:name="_Toc479784880"/>
+      <w:bookmarkStart w:id="51" w:name="_Toc480038124"/>
       <w:r>
         <w:t>Расчет параметров портфеля</w:t>
       </w:r>
@@ -15386,7 +15385,7 @@
       </w:pPr>
       <w:bookmarkStart w:id="52" w:name="_Ref479182982"/>
       <w:bookmarkStart w:id="53" w:name="_Ref479704757"/>
-      <w:bookmarkStart w:id="54" w:name="_Toc479784881"/>
+      <w:bookmarkStart w:id="54" w:name="_Toc480038125"/>
       <w:r>
         <w:t>Изменение позиции портфеля</w:t>
       </w:r>
@@ -18349,7 +18348,16 @@
         <w:t>VOLUME</w:t>
       </w:r>
       <w:r>
-        <w:t xml:space="preserve"> -= </w:t>
+        <w:t xml:space="preserve"> </w:t>
+      </w:r>
+      <w:r>
+        <w:rPr>
+          <w:lang w:val="en-US"/>
+        </w:rPr>
+        <w:t>+</w:t>
+      </w:r>
+      <w:r>
+        <w:t xml:space="preserve">= </w:t>
       </w:r>
       <w:r>
         <w:rPr>
@@ -18388,7 +18396,16 @@
         <w:t>PRICE</w:t>
       </w:r>
       <w:r>
-        <w:t xml:space="preserve"> -= </w:t>
+        <w:t xml:space="preserve"> </w:t>
+      </w:r>
+      <w:r>
+        <w:rPr>
+          <w:lang w:val="en-US"/>
+        </w:rPr>
+        <w:t>+</w:t>
+      </w:r>
+      <w:r>
+        <w:t xml:space="preserve">= </w:t>
       </w:r>
       <w:r>
         <w:rPr>
@@ -18444,7 +18461,25 @@
         <w:rPr>
           <w:lang w:val="en-US"/>
         </w:rPr>
-        <w:t>V * W / R – OP_avg * V</w:t>
+        <w:t>-</w:t>
+      </w:r>
+      <w:r>
+        <w:rPr>
+          <w:lang w:val="en-US"/>
+        </w:rPr>
+        <w:t xml:space="preserve">V * W / R – OP_avg * </w:t>
+      </w:r>
+      <w:r>
+        <w:rPr>
+          <w:lang w:val="en-US"/>
+        </w:rPr>
+        <w:t>-</w:t>
+      </w:r>
+      <w:r>
+        <w:rPr>
+          <w:lang w:val="en-US"/>
+        </w:rPr>
+        <w:t>V</w:t>
       </w:r>
       <w:r>
         <w:rPr>
@@ -18854,7 +18889,16 @@
         <w:t>VOLUME</w:t>
       </w:r>
       <w:r>
-        <w:t xml:space="preserve"> -= </w:t>
+        <w:t xml:space="preserve"> </w:t>
+      </w:r>
+      <w:r>
+        <w:rPr>
+          <w:lang w:val="en-US"/>
+        </w:rPr>
+        <w:t>+</w:t>
+      </w:r>
+      <w:r>
+        <w:t xml:space="preserve">= </w:t>
       </w:r>
       <w:r>
         <w:rPr>
@@ -18893,7 +18937,16 @@
         <w:t>PRICE</w:t>
       </w:r>
       <w:r>
-        <w:t xml:space="preserve"> -= </w:t>
+        <w:t xml:space="preserve"> </w:t>
+      </w:r>
+      <w:r>
+        <w:rPr>
+          <w:lang w:val="en-US"/>
+        </w:rPr>
+        <w:t>+</w:t>
+      </w:r>
+      <w:r>
+        <w:t xml:space="preserve">= </w:t>
       </w:r>
       <w:r>
         <w:rPr>
@@ -18949,7 +19002,27 @@
         <w:rPr>
           <w:lang w:val="en-US"/>
         </w:rPr>
-        <w:t>V * W / R – OP_avg * V</w:t>
+        <w:t>-</w:t>
+      </w:r>
+      <w:r>
+        <w:rPr>
+          <w:lang w:val="en-US"/>
+        </w:rPr>
+        <w:t xml:space="preserve">V * W / R – OP_avg * </w:t>
+      </w:r>
+      <w:r>
+        <w:rPr>
+          <w:lang w:val="en-US"/>
+        </w:rPr>
+        <w:t>-</w:t>
+      </w:r>
+      <w:bookmarkStart w:id="55" w:name="_GoBack"/>
+      <w:bookmarkEnd w:id="55"/>
+      <w:r>
+        <w:rPr>
+          <w:lang w:val="en-US"/>
+        </w:rPr>
+        <w:t>V</w:t>
       </w:r>
       <w:r>
         <w:rPr>
@@ -20349,11 +20422,11 @@
       <w:pPr>
         <w:pStyle w:val="3"/>
       </w:pPr>
-      <w:bookmarkStart w:id="55" w:name="_Toc479784882"/>
+      <w:bookmarkStart w:id="56" w:name="_Toc480038126"/>
       <w:r>
         <w:t>Клиринговые процедуры</w:t>
       </w:r>
-      <w:bookmarkEnd w:id="55"/>
+      <w:bookmarkEnd w:id="56"/>
     </w:p>
     <w:p/>
     <w:p>
@@ -20447,11 +20520,11 @@
       <w:pPr>
         <w:pStyle w:val="4"/>
       </w:pPr>
-      <w:bookmarkStart w:id="56" w:name="_Ref479704511"/>
+      <w:bookmarkStart w:id="57" w:name="_Ref479704511"/>
       <w:r>
         <w:t>Промклиринг</w:t>
       </w:r>
-      <w:bookmarkEnd w:id="56"/>
+      <w:bookmarkEnd w:id="57"/>
     </w:p>
     <w:p/>
     <w:p>
@@ -21048,7 +21121,7 @@
       <w:pPr>
         <w:pStyle w:val="4"/>
       </w:pPr>
-      <w:bookmarkStart w:id="57" w:name="_Ref479704405"/>
+      <w:bookmarkStart w:id="58" w:name="_Ref479704405"/>
       <w:r>
         <w:t>Вечерний</w:t>
       </w:r>
@@ -21058,7 +21131,7 @@
       <w:r>
         <w:t>клиринг</w:t>
       </w:r>
-      <w:bookmarkEnd w:id="57"/>
+      <w:bookmarkEnd w:id="58"/>
     </w:p>
     <w:p>
       <w:pPr>
@@ -21715,16 +21788,16 @@
       <w:pPr>
         <w:pStyle w:val="3"/>
       </w:pPr>
-      <w:bookmarkStart w:id="58" w:name="_Ref479704649"/>
-      <w:bookmarkStart w:id="59" w:name="_Toc479784883"/>
+      <w:bookmarkStart w:id="59" w:name="_Ref479704649"/>
+      <w:bookmarkStart w:id="60" w:name="_Toc480038127"/>
       <w:r>
         <w:t xml:space="preserve">Актуализация </w:t>
       </w:r>
       <w:r>
         <w:t>текущего состояния портфеля</w:t>
       </w:r>
-      <w:bookmarkEnd w:id="58"/>
       <w:bookmarkEnd w:id="59"/>
+      <w:bookmarkEnd w:id="60"/>
     </w:p>
     <w:p/>
     <w:p>
@@ -22021,13 +22094,13 @@
       <w:pPr>
         <w:pStyle w:val="3"/>
       </w:pPr>
-      <w:bookmarkStart w:id="60" w:name="_Ref479702895"/>
-      <w:bookmarkStart w:id="61" w:name="_Toc479784884"/>
+      <w:bookmarkStart w:id="61" w:name="_Ref479702895"/>
+      <w:bookmarkStart w:id="62" w:name="_Toc480038128"/>
       <w:r>
         <w:t>Изменение размера ГО за контракт</w:t>
       </w:r>
-      <w:bookmarkEnd w:id="60"/>
       <w:bookmarkEnd w:id="61"/>
+      <w:bookmarkEnd w:id="62"/>
     </w:p>
     <w:p>
       <w:pPr>
@@ -22189,16 +22262,16 @@
       <w:pPr>
         <w:pStyle w:val="3"/>
       </w:pPr>
-      <w:bookmarkStart w:id="62" w:name="_Ref479704322"/>
-      <w:bookmarkStart w:id="63" w:name="_Toc479784885"/>
+      <w:bookmarkStart w:id="63" w:name="_Ref479704322"/>
+      <w:bookmarkStart w:id="64" w:name="_Toc480038129"/>
       <w:r>
         <w:t xml:space="preserve">Изменение баланса </w:t>
       </w:r>
       <w:r>
         <w:t>портфеля</w:t>
       </w:r>
-      <w:bookmarkEnd w:id="62"/>
       <w:bookmarkEnd w:id="63"/>
+      <w:bookmarkEnd w:id="64"/>
     </w:p>
     <w:p/>
     <w:p>
@@ -22376,16 +22449,16 @@
       <w:pPr>
         <w:pStyle w:val="3"/>
       </w:pPr>
-      <w:bookmarkStart w:id="64" w:name="_Ref479704882"/>
-      <w:bookmarkStart w:id="65" w:name="_Toc479784886"/>
+      <w:bookmarkStart w:id="65" w:name="_Ref479704882"/>
+      <w:bookmarkStart w:id="66" w:name="_Toc480038130"/>
       <w:r>
         <w:t>Изменение</w:t>
       </w:r>
       <w:r>
         <w:t xml:space="preserve"> заявки при исполнении</w:t>
       </w:r>
-      <w:bookmarkEnd w:id="64"/>
       <w:bookmarkEnd w:id="65"/>
+      <w:bookmarkEnd w:id="66"/>
     </w:p>
     <w:p/>
     <w:p>
@@ -22911,8 +22984,6 @@
       <w:r>
         <w:t>Стоимость в рублях</w:t>
       </w:r>
-      <w:bookmarkStart w:id="66" w:name="_GoBack"/>
-      <w:bookmarkEnd w:id="66"/>
     </w:p>
     <w:p/>
     <w:p>
@@ -22920,7 +22991,7 @@
         <w:pStyle w:val="3"/>
       </w:pPr>
       <w:bookmarkStart w:id="67" w:name="_Ref479704978"/>
-      <w:bookmarkStart w:id="68" w:name="_Toc479784887"/>
+      <w:bookmarkStart w:id="68" w:name="_Toc480038131"/>
       <w:r>
         <w:t>Изменение</w:t>
       </w:r>
@@ -23152,7 +23223,7 @@
       <w:pPr>
         <w:pStyle w:val="2"/>
       </w:pPr>
-      <w:bookmarkStart w:id="69" w:name="_Toc479784888"/>
+      <w:bookmarkStart w:id="69" w:name="_Toc480038132"/>
       <w:r>
         <w:t xml:space="preserve">Требования к </w:t>
       </w:r>
@@ -23533,7 +23604,7 @@
       <w:pPr>
         <w:pStyle w:val="3"/>
       </w:pPr>
-      <w:bookmarkStart w:id="70" w:name="_Toc479784889"/>
+      <w:bookmarkStart w:id="70" w:name="_Toc480038133"/>
       <w:r>
         <w:t>Список транзакций</w:t>
       </w:r>
@@ -23723,7 +23794,7 @@
       <w:pPr>
         <w:pStyle w:val="3"/>
       </w:pPr>
-      <w:bookmarkStart w:id="71" w:name="_Toc479784890"/>
+      <w:bookmarkStart w:id="71" w:name="_Toc480038134"/>
       <w:r>
         <w:t>Регистрация заявки</w:t>
       </w:r>
@@ -23841,7 +23912,7 @@
       <w:pPr>
         <w:pStyle w:val="3"/>
       </w:pPr>
-      <w:bookmarkStart w:id="72" w:name="_Toc479784891"/>
+      <w:bookmarkStart w:id="72" w:name="_Toc480038135"/>
       <w:r>
         <w:t>Отмена заявки</w:t>
       </w:r>
@@ -23974,7 +24045,7 @@
       <w:pPr>
         <w:pStyle w:val="3"/>
       </w:pPr>
-      <w:bookmarkStart w:id="73" w:name="_Toc479784892"/>
+      <w:bookmarkStart w:id="73" w:name="_Toc480038136"/>
       <w:r>
         <w:t>Отклонение заявки</w:t>
       </w:r>
@@ -24098,7 +24169,7 @@
       <w:pPr>
         <w:pStyle w:val="3"/>
       </w:pPr>
-      <w:bookmarkStart w:id="74" w:name="_Toc479784893"/>
+      <w:bookmarkStart w:id="74" w:name="_Toc480038137"/>
       <w:r>
         <w:t>Исполнение заявки</w:t>
       </w:r>
@@ -24397,7 +24468,7 @@
       <w:pPr>
         <w:pStyle w:val="3"/>
       </w:pPr>
-      <w:bookmarkStart w:id="75" w:name="_Toc479784894"/>
+      <w:bookmarkStart w:id="75" w:name="_Toc480038138"/>
       <w:r>
         <w:t>Актуализация атрибутов портфеля и его позиций</w:t>
       </w:r>
@@ -24524,7 +24595,7 @@
       <w:pPr>
         <w:pStyle w:val="3"/>
       </w:pPr>
-      <w:bookmarkStart w:id="76" w:name="_Toc479784895"/>
+      <w:bookmarkStart w:id="76" w:name="_Toc480038139"/>
       <w:r>
         <w:t>Промклиринг портфеля</w:t>
       </w:r>
@@ -24621,7 +24692,7 @@
       <w:pPr>
         <w:pStyle w:val="3"/>
       </w:pPr>
-      <w:bookmarkStart w:id="77" w:name="_Toc479784896"/>
+      <w:bookmarkStart w:id="77" w:name="_Toc480038140"/>
       <w:r>
         <w:t>Вечерний клиринг портфеля</w:t>
       </w:r>
@@ -24712,7 +24783,7 @@
       <w:pPr>
         <w:pStyle w:val="3"/>
       </w:pPr>
-      <w:bookmarkStart w:id="78" w:name="_Toc479784897"/>
+      <w:bookmarkStart w:id="78" w:name="_Toc480038141"/>
       <w:r>
         <w:t>Изменение баланса портфеля</w:t>
       </w:r>
@@ -24803,7 +24874,7 @@
       <w:pPr>
         <w:pStyle w:val="3"/>
       </w:pPr>
-      <w:bookmarkStart w:id="79" w:name="_Toc479784898"/>
+      <w:bookmarkStart w:id="79" w:name="_Toc480038142"/>
       <w:r>
         <w:t>Изменение ГО за контракт портфеля</w:t>
       </w:r>
@@ -24915,7 +24986,7 @@
       <w:pPr>
         <w:pStyle w:val="2"/>
       </w:pPr>
-      <w:bookmarkStart w:id="80" w:name="_Toc479784899"/>
+      <w:bookmarkStart w:id="80" w:name="_Toc480038143"/>
       <w:r>
         <w:lastRenderedPageBreak/>
         <w:t xml:space="preserve">Требования к </w:t>
@@ -25123,7 +25194,7 @@
       <w:pPr>
         <w:pStyle w:val="3"/>
       </w:pPr>
-      <w:bookmarkStart w:id="81" w:name="_Toc479784900"/>
+      <w:bookmarkStart w:id="81" w:name="_Toc480038144"/>
       <w:r>
         <w:t xml:space="preserve">Проверка </w:t>
       </w:r>
@@ -25173,7 +25244,7 @@
       <w:pPr>
         <w:pStyle w:val="3"/>
       </w:pPr>
-      <w:bookmarkStart w:id="82" w:name="_Toc479784901"/>
+      <w:bookmarkStart w:id="82" w:name="_Toc480038145"/>
       <w:r>
         <w:t>Проверка подконтрольности инструмента</w:t>
       </w:r>
@@ -25214,7 +25285,7 @@
       <w:pPr>
         <w:pStyle w:val="3"/>
       </w:pPr>
-      <w:bookmarkStart w:id="83" w:name="_Toc479784902"/>
+      <w:bookmarkStart w:id="83" w:name="_Toc480038146"/>
       <w:r>
         <w:t>Проверка подконтрольности заявки</w:t>
       </w:r>
@@ -25258,7 +25329,7 @@
       <w:pPr>
         <w:pStyle w:val="3"/>
       </w:pPr>
-      <w:bookmarkStart w:id="84" w:name="_Toc479784903"/>
+      <w:bookmarkStart w:id="84" w:name="_Toc480038147"/>
       <w:r>
         <w:t>Регистрация инструмента</w:t>
       </w:r>
@@ -25311,7 +25382,7 @@
       <w:pPr>
         <w:pStyle w:val="3"/>
       </w:pPr>
-      <w:bookmarkStart w:id="85" w:name="_Toc479784904"/>
+      <w:bookmarkStart w:id="85" w:name="_Toc480038148"/>
       <w:r>
         <w:t>Регистрация портфеля</w:t>
       </w:r>
@@ -25358,7 +25429,7 @@
       <w:pPr>
         <w:pStyle w:val="3"/>
       </w:pPr>
-      <w:bookmarkStart w:id="86" w:name="_Toc479784905"/>
+      <w:bookmarkStart w:id="86" w:name="_Toc480038149"/>
       <w:r>
         <w:lastRenderedPageBreak/>
         <w:t>Регистрация заявки</w:t>
@@ -25397,7 +25468,7 @@
       <w:pPr>
         <w:pStyle w:val="3"/>
       </w:pPr>
-      <w:bookmarkStart w:id="87" w:name="_Toc479784906"/>
+      <w:bookmarkStart w:id="87" w:name="_Toc480038150"/>
       <w:r>
         <w:t>Получение списка подконтрольных инструментов</w:t>
       </w:r>
@@ -25417,7 +25488,7 @@
       <w:pPr>
         <w:pStyle w:val="3"/>
       </w:pPr>
-      <w:bookmarkStart w:id="88" w:name="_Toc479784907"/>
+      <w:bookmarkStart w:id="88" w:name="_Toc480038151"/>
       <w:r>
         <w:t>Получение списка подконтрольных портфелей</w:t>
       </w:r>
@@ -25437,7 +25508,7 @@
       <w:pPr>
         <w:pStyle w:val="3"/>
       </w:pPr>
-      <w:bookmarkStart w:id="89" w:name="_Toc479784908"/>
+      <w:bookmarkStart w:id="89" w:name="_Toc480038152"/>
       <w:r>
         <w:t>Отбор заявок по условию цены</w:t>
       </w:r>
@@ -25529,7 +25600,7 @@
       <w:pPr>
         <w:pStyle w:val="3"/>
       </w:pPr>
-      <w:bookmarkStart w:id="90" w:name="_Toc479784909"/>
+      <w:bookmarkStart w:id="90" w:name="_Toc480038153"/>
       <w:r>
         <w:t>Удаление заявки из реестра</w:t>
       </w:r>
@@ -25585,7 +25656,7 @@
       <w:pPr>
         <w:pStyle w:val="2"/>
       </w:pPr>
-      <w:bookmarkStart w:id="91" w:name="_Toc479784910"/>
+      <w:bookmarkStart w:id="91" w:name="_Toc480038154"/>
       <w:r>
         <w:t xml:space="preserve">Требования к </w:t>
       </w:r>
@@ -25700,7 +25771,7 @@
       <w:pPr>
         <w:pStyle w:val="3"/>
       </w:pPr>
-      <w:bookmarkStart w:id="92" w:name="_Toc479784911"/>
+      <w:bookmarkStart w:id="92" w:name="_Toc480038155"/>
       <w:r>
         <w:t>Список кодов возврата</w:t>
       </w:r>
@@ -25882,7 +25953,7 @@
       <w:pPr>
         <w:pStyle w:val="3"/>
       </w:pPr>
-      <w:bookmarkStart w:id="93" w:name="_Toc479784912"/>
+      <w:bookmarkStart w:id="93" w:name="_Toc480038156"/>
       <w:r>
         <w:lastRenderedPageBreak/>
         <w:t>Список проверок</w:t>
@@ -25937,7 +26008,7 @@
           <w:lang w:val="en-US"/>
         </w:rPr>
       </w:pPr>
-      <w:bookmarkStart w:id="94" w:name="_Toc479784913"/>
+      <w:bookmarkStart w:id="94" w:name="_Toc480038157"/>
       <w:r>
         <w:t>Изменение</w:t>
       </w:r>
@@ -26054,7 +26125,7 @@
       <w:pPr>
         <w:pStyle w:val="2"/>
       </w:pPr>
-      <w:bookmarkStart w:id="95" w:name="_Toc479784914"/>
+      <w:bookmarkStart w:id="95" w:name="_Toc480038158"/>
       <w:r>
         <w:t>Требуют уточнения</w:t>
       </w:r>
@@ -26617,7 +26688,7 @@
       <w:pPr>
         <w:pStyle w:val="2"/>
       </w:pPr>
-      <w:bookmarkStart w:id="96" w:name="_Toc479784915"/>
+      <w:bookmarkStart w:id="96" w:name="_Toc480038159"/>
       <w:r>
         <w:t>Результаты уточнений</w:t>
       </w:r>
@@ -26628,7 +26699,7 @@
       <w:pPr>
         <w:pStyle w:val="3"/>
       </w:pPr>
-      <w:bookmarkStart w:id="97" w:name="_Toc479784916"/>
+      <w:bookmarkStart w:id="97" w:name="_Toc480038160"/>
       <w:r>
         <w:t>Переменная ЭЦП</w:t>
       </w:r>
@@ -33544,7 +33615,7 @@
 </file>
 
 <file path=customXml/itemProps1.xml><?xml version="1.0" encoding="utf-8"?>
-<ds:datastoreItem xmlns:ds="http://schemas.openxmlformats.org/officeDocument/2006/customXml" ds:itemID="{5E750E05-0DA3-460C-974A-738744FCBC82}">
+<ds:datastoreItem xmlns:ds="http://schemas.openxmlformats.org/officeDocument/2006/customXml" ds:itemID="{C1E539CD-8DCB-4F92-BD66-E0CA50509864}">
   <ds:schemaRefs>
     <ds:schemaRef ds:uri="http://schemas.openxmlformats.org/officeDocument/2006/bibliography"/>
   </ds:schemaRefs>

</xml_diff>